<commit_message>
Updated BBTP to reflect the order the students are displayed
</commit_message>
<xml_diff>
--- a/PackScheduler/project_docs/CSC216_L3_BBTP.docx
+++ b/PackScheduler/project_docs/CSC216_L3_BBTP.docx
@@ -41,8 +41,6 @@
       <w:r>
         <w:t>Test Overview</w:t>
       </w:r>
-      <w:bookmarkStart w:id="2" w:name="_GoBack"/>
-      <w:bookmarkEnd w:id="2"/>
     </w:p>
     <w:p>
       <w:pPr>
@@ -2906,121 +2904,119 @@
               <w:spacing w:line="240" w:lineRule="auto"/>
             </w:pPr>
             <w:r>
-              <w:t>Their ordered first names are:</w:t>
-            </w:r>
-          </w:p>
-          <w:p>
-            <w:pPr>
-              <w:widowControl w:val="0"/>
-              <w:pBdr>
-                <w:top w:val="nil"/>
-                <w:left w:val="nil"/>
-                <w:bottom w:val="nil"/>
-                <w:right w:val="nil"/>
-                <w:between w:val="nil"/>
-              </w:pBdr>
-              <w:spacing w:line="240" w:lineRule="auto"/>
-            </w:pPr>
-            <w:proofErr w:type="spellStart"/>
-            <w:r>
-              <w:t>Zahir</w:t>
-            </w:r>
-            <w:proofErr w:type="spellEnd"/>
-          </w:p>
-          <w:p>
-            <w:pPr>
-              <w:widowControl w:val="0"/>
-              <w:pBdr>
-                <w:top w:val="nil"/>
-                <w:left w:val="nil"/>
-                <w:bottom w:val="nil"/>
-                <w:right w:val="nil"/>
-                <w:between w:val="nil"/>
-              </w:pBdr>
-              <w:spacing w:line="240" w:lineRule="auto"/>
-            </w:pPr>
-            <w:r>
-              <w:t>Cassandra</w:t>
-            </w:r>
-          </w:p>
-          <w:p>
-            <w:pPr>
-              <w:widowControl w:val="0"/>
-              <w:pBdr>
-                <w:top w:val="nil"/>
-                <w:left w:val="nil"/>
-                <w:bottom w:val="nil"/>
-                <w:right w:val="nil"/>
-                <w:between w:val="nil"/>
-              </w:pBdr>
-              <w:spacing w:line="240" w:lineRule="auto"/>
-            </w:pPr>
-            <w:r>
-              <w:t>Shannon</w:t>
-            </w:r>
-          </w:p>
-          <w:p>
-            <w:pPr>
-              <w:widowControl w:val="0"/>
-              <w:pBdr>
-                <w:top w:val="nil"/>
-                <w:left w:val="nil"/>
-                <w:bottom w:val="nil"/>
-                <w:right w:val="nil"/>
-                <w:between w:val="nil"/>
-              </w:pBdr>
-              <w:spacing w:line="240" w:lineRule="auto"/>
-            </w:pPr>
-            <w:r>
-              <w:t>Demetrius</w:t>
-            </w:r>
-          </w:p>
-          <w:p>
-            <w:pPr>
-              <w:widowControl w:val="0"/>
-              <w:pBdr>
-                <w:top w:val="nil"/>
-                <w:left w:val="nil"/>
-                <w:bottom w:val="nil"/>
-                <w:right w:val="nil"/>
-                <w:between w:val="nil"/>
-              </w:pBdr>
-              <w:spacing w:line="240" w:lineRule="auto"/>
-            </w:pPr>
-            <w:r>
-              <w:t>Raymond</w:t>
-            </w:r>
-          </w:p>
-          <w:p>
-            <w:pPr>
-              <w:widowControl w:val="0"/>
-              <w:pBdr>
-                <w:top w:val="nil"/>
-                <w:left w:val="nil"/>
-                <w:bottom w:val="nil"/>
-                <w:right w:val="nil"/>
-                <w:between w:val="nil"/>
-              </w:pBdr>
-              <w:spacing w:line="240" w:lineRule="auto"/>
-            </w:pPr>
-            <w:r>
-              <w:t>Emerald</w:t>
-            </w:r>
-          </w:p>
-          <w:p>
-            <w:pPr>
-              <w:widowControl w:val="0"/>
-              <w:pBdr>
-                <w:top w:val="nil"/>
-                <w:left w:val="nil"/>
-                <w:bottom w:val="nil"/>
-                <w:right w:val="nil"/>
-                <w:between w:val="nil"/>
-              </w:pBdr>
-              <w:spacing w:line="240" w:lineRule="auto"/>
-            </w:pPr>
-            <w:r>
-              <w:t>Lane</w:t>
+              <w:t>Their ordered last names are:</w:t>
+            </w:r>
+          </w:p>
+          <w:p>
+            <w:pPr>
+              <w:widowControl w:val="0"/>
+              <w:pBdr>
+                <w:top w:val="nil"/>
+                <w:left w:val="nil"/>
+                <w:bottom w:val="nil"/>
+                <w:right w:val="nil"/>
+                <w:between w:val="nil"/>
+              </w:pBdr>
+              <w:spacing w:line="240" w:lineRule="auto"/>
+            </w:pPr>
+            <w:r>
+              <w:t>Austin</w:t>
+            </w:r>
+          </w:p>
+          <w:p>
+            <w:pPr>
+              <w:widowControl w:val="0"/>
+              <w:pBdr>
+                <w:top w:val="nil"/>
+                <w:left w:val="nil"/>
+                <w:bottom w:val="nil"/>
+                <w:right w:val="nil"/>
+                <w:between w:val="nil"/>
+              </w:pBdr>
+              <w:spacing w:line="240" w:lineRule="auto"/>
+            </w:pPr>
+            <w:r>
+              <w:t>Berg</w:t>
+            </w:r>
+          </w:p>
+          <w:p>
+            <w:pPr>
+              <w:widowControl w:val="0"/>
+              <w:pBdr>
+                <w:top w:val="nil"/>
+                <w:left w:val="nil"/>
+                <w:bottom w:val="nil"/>
+                <w:right w:val="nil"/>
+                <w:between w:val="nil"/>
+              </w:pBdr>
+              <w:spacing w:line="240" w:lineRule="auto"/>
+            </w:pPr>
+            <w:r>
+              <w:t>Brennan</w:t>
+            </w:r>
+          </w:p>
+          <w:p>
+            <w:pPr>
+              <w:widowControl w:val="0"/>
+              <w:pBdr>
+                <w:top w:val="nil"/>
+                <w:left w:val="nil"/>
+                <w:bottom w:val="nil"/>
+                <w:right w:val="nil"/>
+                <w:between w:val="nil"/>
+              </w:pBdr>
+              <w:spacing w:line="240" w:lineRule="auto"/>
+            </w:pPr>
+            <w:r>
+              <w:t>Frost</w:t>
+            </w:r>
+          </w:p>
+          <w:p>
+            <w:pPr>
+              <w:widowControl w:val="0"/>
+              <w:pBdr>
+                <w:top w:val="nil"/>
+                <w:left w:val="nil"/>
+                <w:bottom w:val="nil"/>
+                <w:right w:val="nil"/>
+                <w:between w:val="nil"/>
+              </w:pBdr>
+              <w:spacing w:line="240" w:lineRule="auto"/>
+            </w:pPr>
+            <w:r>
+              <w:t>Hansen</w:t>
+            </w:r>
+          </w:p>
+          <w:p>
+            <w:pPr>
+              <w:widowControl w:val="0"/>
+              <w:pBdr>
+                <w:top w:val="nil"/>
+                <w:left w:val="nil"/>
+                <w:bottom w:val="nil"/>
+                <w:right w:val="nil"/>
+                <w:between w:val="nil"/>
+              </w:pBdr>
+              <w:spacing w:line="240" w:lineRule="auto"/>
+            </w:pPr>
+            <w:r>
+              <w:t>Hicks</w:t>
+            </w:r>
+          </w:p>
+          <w:p>
+            <w:pPr>
+              <w:widowControl w:val="0"/>
+              <w:pBdr>
+                <w:top w:val="nil"/>
+                <w:left w:val="nil"/>
+                <w:bottom w:val="nil"/>
+                <w:right w:val="nil"/>
+                <w:between w:val="nil"/>
+              </w:pBdr>
+              <w:spacing w:line="240" w:lineRule="auto"/>
+            </w:pPr>
+            <w:r>
+              <w:t>King</w:t>
             </w:r>
           </w:p>
           <w:p>
@@ -3037,42 +3033,53 @@
             </w:pPr>
             <w:r>
               <w:lastRenderedPageBreak/>
-              <w:t>Griffith</w:t>
-            </w:r>
-          </w:p>
-          <w:p>
-            <w:pPr>
-              <w:widowControl w:val="0"/>
-              <w:pBdr>
-                <w:top w:val="nil"/>
-                <w:left w:val="nil"/>
-                <w:bottom w:val="nil"/>
-                <w:right w:val="nil"/>
-                <w:between w:val="nil"/>
-              </w:pBdr>
-              <w:spacing w:line="240" w:lineRule="auto"/>
-            </w:pPr>
-            <w:proofErr w:type="spellStart"/>
-            <w:r>
-              <w:t>Althlea</w:t>
-            </w:r>
-            <w:proofErr w:type="spellEnd"/>
-          </w:p>
-          <w:p>
-            <w:pPr>
-              <w:widowControl w:val="0"/>
-              <w:pBdr>
-                <w:top w:val="nil"/>
-                <w:left w:val="nil"/>
-                <w:bottom w:val="nil"/>
-                <w:right w:val="nil"/>
-                <w:between w:val="nil"/>
-              </w:pBdr>
-              <w:spacing w:line="240" w:lineRule="auto"/>
-            </w:pPr>
-            <w:r>
-              <w:t>Dylan</w:t>
-            </w:r>
+              <w:t>Nolan</w:t>
+            </w:r>
+          </w:p>
+          <w:p>
+            <w:pPr>
+              <w:widowControl w:val="0"/>
+              <w:pBdr>
+                <w:top w:val="nil"/>
+                <w:left w:val="nil"/>
+                <w:bottom w:val="nil"/>
+                <w:right w:val="nil"/>
+                <w:between w:val="nil"/>
+              </w:pBdr>
+              <w:spacing w:line="240" w:lineRule="auto"/>
+            </w:pPr>
+            <w:r>
+              <w:t>Schwartz</w:t>
+            </w:r>
+          </w:p>
+          <w:p>
+            <w:pPr>
+              <w:widowControl w:val="0"/>
+              <w:pBdr>
+                <w:top w:val="nil"/>
+                <w:left w:val="nil"/>
+                <w:bottom w:val="nil"/>
+                <w:right w:val="nil"/>
+                <w:between w:val="nil"/>
+              </w:pBdr>
+              <w:spacing w:line="240" w:lineRule="auto"/>
+            </w:pPr>
+            <w:r>
+              <w:t>Stone</w:t>
+            </w:r>
+          </w:p>
+          <w:p>
+            <w:pPr>
+              <w:widowControl w:val="0"/>
+              <w:pBdr>
+                <w:top w:val="nil"/>
+                <w:left w:val="nil"/>
+                <w:bottom w:val="nil"/>
+                <w:right w:val="nil"/>
+                <w:between w:val="nil"/>
+              </w:pBdr>
+              <w:spacing w:line="240" w:lineRule="auto"/>
+            </w:pPr>
           </w:p>
         </w:tc>
         <w:tc>
@@ -3129,121 +3136,119 @@
               <w:spacing w:line="240" w:lineRule="auto"/>
             </w:pPr>
             <w:r>
-              <w:t>Their ordered first names are:</w:t>
-            </w:r>
-          </w:p>
-          <w:p>
-            <w:pPr>
-              <w:widowControl w:val="0"/>
-              <w:pBdr>
-                <w:top w:val="nil"/>
-                <w:left w:val="nil"/>
-                <w:bottom w:val="nil"/>
-                <w:right w:val="nil"/>
-                <w:between w:val="nil"/>
-              </w:pBdr>
-              <w:spacing w:line="240" w:lineRule="auto"/>
-            </w:pPr>
-            <w:proofErr w:type="spellStart"/>
-            <w:r>
-              <w:t>Zahir</w:t>
-            </w:r>
-            <w:proofErr w:type="spellEnd"/>
-          </w:p>
-          <w:p>
-            <w:pPr>
-              <w:widowControl w:val="0"/>
-              <w:pBdr>
-                <w:top w:val="nil"/>
-                <w:left w:val="nil"/>
-                <w:bottom w:val="nil"/>
-                <w:right w:val="nil"/>
-                <w:between w:val="nil"/>
-              </w:pBdr>
-              <w:spacing w:line="240" w:lineRule="auto"/>
-            </w:pPr>
-            <w:r>
-              <w:t>Cassandra</w:t>
-            </w:r>
-          </w:p>
-          <w:p>
-            <w:pPr>
-              <w:widowControl w:val="0"/>
-              <w:pBdr>
-                <w:top w:val="nil"/>
-                <w:left w:val="nil"/>
-                <w:bottom w:val="nil"/>
-                <w:right w:val="nil"/>
-                <w:between w:val="nil"/>
-              </w:pBdr>
-              <w:spacing w:line="240" w:lineRule="auto"/>
-            </w:pPr>
-            <w:r>
-              <w:t>Shannon</w:t>
-            </w:r>
-          </w:p>
-          <w:p>
-            <w:pPr>
-              <w:widowControl w:val="0"/>
-              <w:pBdr>
-                <w:top w:val="nil"/>
-                <w:left w:val="nil"/>
-                <w:bottom w:val="nil"/>
-                <w:right w:val="nil"/>
-                <w:between w:val="nil"/>
-              </w:pBdr>
-              <w:spacing w:line="240" w:lineRule="auto"/>
-            </w:pPr>
-            <w:r>
-              <w:t>Demetrius</w:t>
-            </w:r>
-          </w:p>
-          <w:p>
-            <w:pPr>
-              <w:widowControl w:val="0"/>
-              <w:pBdr>
-                <w:top w:val="nil"/>
-                <w:left w:val="nil"/>
-                <w:bottom w:val="nil"/>
-                <w:right w:val="nil"/>
-                <w:between w:val="nil"/>
-              </w:pBdr>
-              <w:spacing w:line="240" w:lineRule="auto"/>
-            </w:pPr>
-            <w:r>
-              <w:t>Raymond</w:t>
-            </w:r>
-          </w:p>
-          <w:p>
-            <w:pPr>
-              <w:widowControl w:val="0"/>
-              <w:pBdr>
-                <w:top w:val="nil"/>
-                <w:left w:val="nil"/>
-                <w:bottom w:val="nil"/>
-                <w:right w:val="nil"/>
-                <w:between w:val="nil"/>
-              </w:pBdr>
-              <w:spacing w:line="240" w:lineRule="auto"/>
-            </w:pPr>
-            <w:r>
-              <w:t>Emerald</w:t>
-            </w:r>
-          </w:p>
-          <w:p>
-            <w:pPr>
-              <w:widowControl w:val="0"/>
-              <w:pBdr>
-                <w:top w:val="nil"/>
-                <w:left w:val="nil"/>
-                <w:bottom w:val="nil"/>
-                <w:right w:val="nil"/>
-                <w:between w:val="nil"/>
-              </w:pBdr>
-              <w:spacing w:line="240" w:lineRule="auto"/>
-            </w:pPr>
-            <w:r>
-              <w:t>Lane</w:t>
+              <w:t>Their ordered last names are:</w:t>
+            </w:r>
+          </w:p>
+          <w:p>
+            <w:pPr>
+              <w:widowControl w:val="0"/>
+              <w:pBdr>
+                <w:top w:val="nil"/>
+                <w:left w:val="nil"/>
+                <w:bottom w:val="nil"/>
+                <w:right w:val="nil"/>
+                <w:between w:val="nil"/>
+              </w:pBdr>
+              <w:spacing w:line="240" w:lineRule="auto"/>
+            </w:pPr>
+            <w:r>
+              <w:t>Austin</w:t>
+            </w:r>
+          </w:p>
+          <w:p>
+            <w:pPr>
+              <w:widowControl w:val="0"/>
+              <w:pBdr>
+                <w:top w:val="nil"/>
+                <w:left w:val="nil"/>
+                <w:bottom w:val="nil"/>
+                <w:right w:val="nil"/>
+                <w:between w:val="nil"/>
+              </w:pBdr>
+              <w:spacing w:line="240" w:lineRule="auto"/>
+            </w:pPr>
+            <w:r>
+              <w:t>Berg</w:t>
+            </w:r>
+          </w:p>
+          <w:p>
+            <w:pPr>
+              <w:widowControl w:val="0"/>
+              <w:pBdr>
+                <w:top w:val="nil"/>
+                <w:left w:val="nil"/>
+                <w:bottom w:val="nil"/>
+                <w:right w:val="nil"/>
+                <w:between w:val="nil"/>
+              </w:pBdr>
+              <w:spacing w:line="240" w:lineRule="auto"/>
+            </w:pPr>
+            <w:r>
+              <w:t>Brennan</w:t>
+            </w:r>
+          </w:p>
+          <w:p>
+            <w:pPr>
+              <w:widowControl w:val="0"/>
+              <w:pBdr>
+                <w:top w:val="nil"/>
+                <w:left w:val="nil"/>
+                <w:bottom w:val="nil"/>
+                <w:right w:val="nil"/>
+                <w:between w:val="nil"/>
+              </w:pBdr>
+              <w:spacing w:line="240" w:lineRule="auto"/>
+            </w:pPr>
+            <w:r>
+              <w:t>Frost</w:t>
+            </w:r>
+          </w:p>
+          <w:p>
+            <w:pPr>
+              <w:widowControl w:val="0"/>
+              <w:pBdr>
+                <w:top w:val="nil"/>
+                <w:left w:val="nil"/>
+                <w:bottom w:val="nil"/>
+                <w:right w:val="nil"/>
+                <w:between w:val="nil"/>
+              </w:pBdr>
+              <w:spacing w:line="240" w:lineRule="auto"/>
+            </w:pPr>
+            <w:r>
+              <w:t>Hansen</w:t>
+            </w:r>
+          </w:p>
+          <w:p>
+            <w:pPr>
+              <w:widowControl w:val="0"/>
+              <w:pBdr>
+                <w:top w:val="nil"/>
+                <w:left w:val="nil"/>
+                <w:bottom w:val="nil"/>
+                <w:right w:val="nil"/>
+                <w:between w:val="nil"/>
+              </w:pBdr>
+              <w:spacing w:line="240" w:lineRule="auto"/>
+            </w:pPr>
+            <w:r>
+              <w:t>Hicks</w:t>
+            </w:r>
+          </w:p>
+          <w:p>
+            <w:pPr>
+              <w:widowControl w:val="0"/>
+              <w:pBdr>
+                <w:top w:val="nil"/>
+                <w:left w:val="nil"/>
+                <w:bottom w:val="nil"/>
+                <w:right w:val="nil"/>
+                <w:between w:val="nil"/>
+              </w:pBdr>
+              <w:spacing w:line="240" w:lineRule="auto"/>
+            </w:pPr>
+            <w:r>
+              <w:t>King</w:t>
             </w:r>
           </w:p>
           <w:p>
@@ -3260,26 +3265,40 @@
             </w:pPr>
             <w:r>
               <w:lastRenderedPageBreak/>
-              <w:t>Griffith</w:t>
-            </w:r>
-          </w:p>
-          <w:p>
-            <w:pPr>
-              <w:widowControl w:val="0"/>
-              <w:pBdr>
-                <w:top w:val="nil"/>
-                <w:left w:val="nil"/>
-                <w:bottom w:val="nil"/>
-                <w:right w:val="nil"/>
-                <w:between w:val="nil"/>
-              </w:pBdr>
-              <w:spacing w:line="240" w:lineRule="auto"/>
-            </w:pPr>
-            <w:proofErr w:type="spellStart"/>
-            <w:r>
-              <w:t>Althlea</w:t>
-            </w:r>
-            <w:proofErr w:type="spellEnd"/>
+              <w:t>Nolan</w:t>
+            </w:r>
+          </w:p>
+          <w:p>
+            <w:pPr>
+              <w:widowControl w:val="0"/>
+              <w:pBdr>
+                <w:top w:val="nil"/>
+                <w:left w:val="nil"/>
+                <w:bottom w:val="nil"/>
+                <w:right w:val="nil"/>
+                <w:between w:val="nil"/>
+              </w:pBdr>
+              <w:spacing w:line="240" w:lineRule="auto"/>
+            </w:pPr>
+            <w:r>
+              <w:t>Schwartz</w:t>
+            </w:r>
+          </w:p>
+          <w:p>
+            <w:pPr>
+              <w:widowControl w:val="0"/>
+              <w:pBdr>
+                <w:top w:val="nil"/>
+                <w:left w:val="nil"/>
+                <w:bottom w:val="nil"/>
+                <w:right w:val="nil"/>
+                <w:between w:val="nil"/>
+              </w:pBdr>
+              <w:spacing w:line="240" w:lineRule="auto"/>
+            </w:pPr>
+            <w:r>
+              <w:t>Stone</w:t>
+            </w:r>
           </w:p>
           <w:p>
             <w:pPr>
@@ -3297,9 +3316,6 @@
                 <w:bCs/>
               </w:rPr>
             </w:pPr>
-            <w:r>
-              <w:t>Dylan</w:t>
-            </w:r>
           </w:p>
         </w:tc>
       </w:tr>
@@ -3936,171 +3952,173 @@
               <w:spacing w:line="240" w:lineRule="auto"/>
             </w:pPr>
             <w:r>
-              <w:t>Their ordered first names are:</w:t>
-            </w:r>
-          </w:p>
-          <w:p>
-            <w:pPr>
-              <w:widowControl w:val="0"/>
-              <w:pBdr>
-                <w:top w:val="nil"/>
-                <w:left w:val="nil"/>
-                <w:bottom w:val="nil"/>
-                <w:right w:val="nil"/>
-                <w:between w:val="nil"/>
-              </w:pBdr>
-              <w:spacing w:line="240" w:lineRule="auto"/>
-            </w:pPr>
-            <w:proofErr w:type="spellStart"/>
-            <w:r>
-              <w:t>Zahir</w:t>
-            </w:r>
-            <w:proofErr w:type="spellEnd"/>
-          </w:p>
-          <w:p>
-            <w:pPr>
-              <w:widowControl w:val="0"/>
-              <w:pBdr>
-                <w:top w:val="nil"/>
-                <w:left w:val="nil"/>
-                <w:bottom w:val="nil"/>
-                <w:right w:val="nil"/>
-                <w:between w:val="nil"/>
-              </w:pBdr>
-              <w:spacing w:line="240" w:lineRule="auto"/>
-            </w:pPr>
-            <w:r>
-              <w:t>Cassandra</w:t>
-            </w:r>
-          </w:p>
-          <w:p>
-            <w:pPr>
-              <w:widowControl w:val="0"/>
-              <w:pBdr>
-                <w:top w:val="nil"/>
-                <w:left w:val="nil"/>
-                <w:bottom w:val="nil"/>
-                <w:right w:val="nil"/>
-                <w:between w:val="nil"/>
-              </w:pBdr>
-              <w:spacing w:line="240" w:lineRule="auto"/>
-            </w:pPr>
-            <w:r>
-              <w:t>Shannon</w:t>
-            </w:r>
-          </w:p>
-          <w:p>
-            <w:pPr>
-              <w:widowControl w:val="0"/>
-              <w:pBdr>
-                <w:top w:val="nil"/>
-                <w:left w:val="nil"/>
-                <w:bottom w:val="nil"/>
-                <w:right w:val="nil"/>
-                <w:between w:val="nil"/>
-              </w:pBdr>
-              <w:spacing w:line="240" w:lineRule="auto"/>
-            </w:pPr>
-            <w:r>
-              <w:t>Demetrius</w:t>
-            </w:r>
-          </w:p>
-          <w:p>
-            <w:pPr>
-              <w:widowControl w:val="0"/>
-              <w:pBdr>
-                <w:top w:val="nil"/>
-                <w:left w:val="nil"/>
-                <w:bottom w:val="nil"/>
-                <w:right w:val="nil"/>
-                <w:between w:val="nil"/>
-              </w:pBdr>
-              <w:spacing w:line="240" w:lineRule="auto"/>
-            </w:pPr>
-            <w:r>
-              <w:t>Raymond</w:t>
-            </w:r>
-          </w:p>
-          <w:p>
-            <w:pPr>
-              <w:widowControl w:val="0"/>
-              <w:pBdr>
-                <w:top w:val="nil"/>
-                <w:left w:val="nil"/>
-                <w:bottom w:val="nil"/>
-                <w:right w:val="nil"/>
-                <w:between w:val="nil"/>
-              </w:pBdr>
-              <w:spacing w:line="240" w:lineRule="auto"/>
-            </w:pPr>
-            <w:r>
-              <w:t>Emerald</w:t>
-            </w:r>
-          </w:p>
-          <w:p>
-            <w:pPr>
-              <w:widowControl w:val="0"/>
-              <w:pBdr>
-                <w:top w:val="nil"/>
-                <w:left w:val="nil"/>
-                <w:bottom w:val="nil"/>
-                <w:right w:val="nil"/>
-                <w:between w:val="nil"/>
-              </w:pBdr>
-              <w:spacing w:line="240" w:lineRule="auto"/>
-            </w:pPr>
-            <w:r>
-              <w:t>Lane</w:t>
-            </w:r>
-          </w:p>
-          <w:p>
-            <w:pPr>
-              <w:widowControl w:val="0"/>
-              <w:pBdr>
-                <w:top w:val="nil"/>
-                <w:left w:val="nil"/>
-                <w:bottom w:val="nil"/>
-                <w:right w:val="nil"/>
-                <w:between w:val="nil"/>
-              </w:pBdr>
-              <w:spacing w:line="240" w:lineRule="auto"/>
-            </w:pPr>
-            <w:r>
-              <w:t>Griffith</w:t>
-            </w:r>
-          </w:p>
-          <w:p>
-            <w:pPr>
-              <w:widowControl w:val="0"/>
-              <w:pBdr>
-                <w:top w:val="nil"/>
-                <w:left w:val="nil"/>
-                <w:bottom w:val="nil"/>
-                <w:right w:val="nil"/>
-                <w:between w:val="nil"/>
-              </w:pBdr>
-              <w:spacing w:line="240" w:lineRule="auto"/>
-            </w:pPr>
-            <w:proofErr w:type="spellStart"/>
-            <w:r>
-              <w:t>Althlea</w:t>
-            </w:r>
-            <w:proofErr w:type="spellEnd"/>
-          </w:p>
-          <w:p>
-            <w:pPr>
-              <w:widowControl w:val="0"/>
-              <w:pBdr>
-                <w:top w:val="nil"/>
-                <w:left w:val="nil"/>
-                <w:bottom w:val="nil"/>
-                <w:right w:val="nil"/>
-                <w:between w:val="nil"/>
-              </w:pBdr>
-              <w:spacing w:line="240" w:lineRule="auto"/>
-            </w:pPr>
-            <w:r>
-              <w:t>Dylan</w:t>
+              <w:t xml:space="preserve">Their ordered </w:t>
+            </w:r>
+            <w:r>
+              <w:t xml:space="preserve">last </w:t>
+            </w:r>
+            <w:r>
+              <w:t>names are:</w:t>
+            </w:r>
+          </w:p>
+          <w:p>
+            <w:pPr>
+              <w:widowControl w:val="0"/>
+              <w:pBdr>
+                <w:top w:val="nil"/>
+                <w:left w:val="nil"/>
+                <w:bottom w:val="nil"/>
+                <w:right w:val="nil"/>
+                <w:between w:val="nil"/>
+              </w:pBdr>
+              <w:spacing w:line="240" w:lineRule="auto"/>
+            </w:pPr>
+            <w:r>
+              <w:t>Austin</w:t>
+            </w:r>
+          </w:p>
+          <w:p>
+            <w:pPr>
+              <w:widowControl w:val="0"/>
+              <w:pBdr>
+                <w:top w:val="nil"/>
+                <w:left w:val="nil"/>
+                <w:bottom w:val="nil"/>
+                <w:right w:val="nil"/>
+                <w:between w:val="nil"/>
+              </w:pBdr>
+              <w:spacing w:line="240" w:lineRule="auto"/>
+            </w:pPr>
+            <w:r>
+              <w:t>Berg</w:t>
+            </w:r>
+          </w:p>
+          <w:p>
+            <w:pPr>
+              <w:widowControl w:val="0"/>
+              <w:pBdr>
+                <w:top w:val="nil"/>
+                <w:left w:val="nil"/>
+                <w:bottom w:val="nil"/>
+                <w:right w:val="nil"/>
+                <w:between w:val="nil"/>
+              </w:pBdr>
+              <w:spacing w:line="240" w:lineRule="auto"/>
+            </w:pPr>
+            <w:r>
+              <w:t>Brennan</w:t>
+            </w:r>
+          </w:p>
+          <w:p>
+            <w:pPr>
+              <w:widowControl w:val="0"/>
+              <w:pBdr>
+                <w:top w:val="nil"/>
+                <w:left w:val="nil"/>
+                <w:bottom w:val="nil"/>
+                <w:right w:val="nil"/>
+                <w:between w:val="nil"/>
+              </w:pBdr>
+              <w:spacing w:line="240" w:lineRule="auto"/>
+            </w:pPr>
+            <w:r>
+              <w:t>Frost</w:t>
+            </w:r>
+          </w:p>
+          <w:p>
+            <w:pPr>
+              <w:widowControl w:val="0"/>
+              <w:pBdr>
+                <w:top w:val="nil"/>
+                <w:left w:val="nil"/>
+                <w:bottom w:val="nil"/>
+                <w:right w:val="nil"/>
+                <w:between w:val="nil"/>
+              </w:pBdr>
+              <w:spacing w:line="240" w:lineRule="auto"/>
+            </w:pPr>
+            <w:r>
+              <w:t>Hansen</w:t>
+            </w:r>
+          </w:p>
+          <w:p>
+            <w:pPr>
+              <w:widowControl w:val="0"/>
+              <w:pBdr>
+                <w:top w:val="nil"/>
+                <w:left w:val="nil"/>
+                <w:bottom w:val="nil"/>
+                <w:right w:val="nil"/>
+                <w:between w:val="nil"/>
+              </w:pBdr>
+              <w:spacing w:line="240" w:lineRule="auto"/>
+            </w:pPr>
+            <w:r>
+              <w:t>Hicks</w:t>
+            </w:r>
+          </w:p>
+          <w:p>
+            <w:pPr>
+              <w:widowControl w:val="0"/>
+              <w:pBdr>
+                <w:top w:val="nil"/>
+                <w:left w:val="nil"/>
+                <w:bottom w:val="nil"/>
+                <w:right w:val="nil"/>
+                <w:between w:val="nil"/>
+              </w:pBdr>
+              <w:spacing w:line="240" w:lineRule="auto"/>
+            </w:pPr>
+            <w:r>
+              <w:t>King</w:t>
+            </w:r>
+          </w:p>
+          <w:p>
+            <w:pPr>
+              <w:widowControl w:val="0"/>
+              <w:pBdr>
+                <w:top w:val="nil"/>
+                <w:left w:val="nil"/>
+                <w:bottom w:val="nil"/>
+                <w:right w:val="nil"/>
+                <w:between w:val="nil"/>
+              </w:pBdr>
+              <w:spacing w:line="240" w:lineRule="auto"/>
+            </w:pPr>
+            <w:r>
+              <w:t>Nolan</w:t>
+            </w:r>
+          </w:p>
+          <w:p>
+            <w:pPr>
+              <w:widowControl w:val="0"/>
+              <w:pBdr>
+                <w:top w:val="nil"/>
+                <w:left w:val="nil"/>
+                <w:bottom w:val="nil"/>
+                <w:right w:val="nil"/>
+                <w:between w:val="nil"/>
+              </w:pBdr>
+              <w:spacing w:line="240" w:lineRule="auto"/>
+            </w:pPr>
+            <w:r>
+              <w:t>Schwartz</w:t>
+            </w:r>
+          </w:p>
+          <w:p>
+            <w:pPr>
+              <w:widowControl w:val="0"/>
+              <w:pBdr>
+                <w:top w:val="nil"/>
+                <w:left w:val="nil"/>
+                <w:bottom w:val="nil"/>
+                <w:right w:val="nil"/>
+                <w:between w:val="nil"/>
+              </w:pBdr>
+              <w:spacing w:line="240" w:lineRule="auto"/>
+            </w:pPr>
+            <w:r>
+              <w:t>Stone</w:t>
             </w:r>
           </w:p>
           <w:p>
@@ -4186,171 +4204,167 @@
               <w:spacing w:line="240" w:lineRule="auto"/>
             </w:pPr>
             <w:r>
-              <w:t>Their ordered first names are:</w:t>
-            </w:r>
-          </w:p>
-          <w:p>
-            <w:pPr>
-              <w:widowControl w:val="0"/>
-              <w:pBdr>
-                <w:top w:val="nil"/>
-                <w:left w:val="nil"/>
-                <w:bottom w:val="nil"/>
-                <w:right w:val="nil"/>
-                <w:between w:val="nil"/>
-              </w:pBdr>
-              <w:spacing w:line="240" w:lineRule="auto"/>
-            </w:pPr>
-            <w:proofErr w:type="spellStart"/>
-            <w:r>
-              <w:t>Zahir</w:t>
-            </w:r>
-            <w:proofErr w:type="spellEnd"/>
-          </w:p>
-          <w:p>
-            <w:pPr>
-              <w:widowControl w:val="0"/>
-              <w:pBdr>
-                <w:top w:val="nil"/>
-                <w:left w:val="nil"/>
-                <w:bottom w:val="nil"/>
-                <w:right w:val="nil"/>
-                <w:between w:val="nil"/>
-              </w:pBdr>
-              <w:spacing w:line="240" w:lineRule="auto"/>
-            </w:pPr>
-            <w:r>
-              <w:t>Cassandra</w:t>
-            </w:r>
-          </w:p>
-          <w:p>
-            <w:pPr>
-              <w:widowControl w:val="0"/>
-              <w:pBdr>
-                <w:top w:val="nil"/>
-                <w:left w:val="nil"/>
-                <w:bottom w:val="nil"/>
-                <w:right w:val="nil"/>
-                <w:between w:val="nil"/>
-              </w:pBdr>
-              <w:spacing w:line="240" w:lineRule="auto"/>
-            </w:pPr>
-            <w:r>
-              <w:t>Shannon</w:t>
-            </w:r>
-          </w:p>
-          <w:p>
-            <w:pPr>
-              <w:widowControl w:val="0"/>
-              <w:pBdr>
-                <w:top w:val="nil"/>
-                <w:left w:val="nil"/>
-                <w:bottom w:val="nil"/>
-                <w:right w:val="nil"/>
-                <w:between w:val="nil"/>
-              </w:pBdr>
-              <w:spacing w:line="240" w:lineRule="auto"/>
-            </w:pPr>
-            <w:r>
-              <w:t>Demetrius</w:t>
-            </w:r>
-          </w:p>
-          <w:p>
-            <w:pPr>
-              <w:widowControl w:val="0"/>
-              <w:pBdr>
-                <w:top w:val="nil"/>
-                <w:left w:val="nil"/>
-                <w:bottom w:val="nil"/>
-                <w:right w:val="nil"/>
-                <w:between w:val="nil"/>
-              </w:pBdr>
-              <w:spacing w:line="240" w:lineRule="auto"/>
-            </w:pPr>
-            <w:r>
-              <w:t>Raymond</w:t>
-            </w:r>
-          </w:p>
-          <w:p>
-            <w:pPr>
-              <w:widowControl w:val="0"/>
-              <w:pBdr>
-                <w:top w:val="nil"/>
-                <w:left w:val="nil"/>
-                <w:bottom w:val="nil"/>
-                <w:right w:val="nil"/>
-                <w:between w:val="nil"/>
-              </w:pBdr>
-              <w:spacing w:line="240" w:lineRule="auto"/>
-            </w:pPr>
-            <w:r>
-              <w:t>Emerald</w:t>
-            </w:r>
-          </w:p>
-          <w:p>
-            <w:pPr>
-              <w:widowControl w:val="0"/>
-              <w:pBdr>
-                <w:top w:val="nil"/>
-                <w:left w:val="nil"/>
-                <w:bottom w:val="nil"/>
-                <w:right w:val="nil"/>
-                <w:between w:val="nil"/>
-              </w:pBdr>
-              <w:spacing w:line="240" w:lineRule="auto"/>
-            </w:pPr>
-            <w:r>
-              <w:t>Lane</w:t>
-            </w:r>
-          </w:p>
-          <w:p>
-            <w:pPr>
-              <w:widowControl w:val="0"/>
-              <w:pBdr>
-                <w:top w:val="nil"/>
-                <w:left w:val="nil"/>
-                <w:bottom w:val="nil"/>
-                <w:right w:val="nil"/>
-                <w:between w:val="nil"/>
-              </w:pBdr>
-              <w:spacing w:line="240" w:lineRule="auto"/>
-            </w:pPr>
-            <w:r>
-              <w:t>Griffith</w:t>
-            </w:r>
-          </w:p>
-          <w:p>
-            <w:pPr>
-              <w:widowControl w:val="0"/>
-              <w:pBdr>
-                <w:top w:val="nil"/>
-                <w:left w:val="nil"/>
-                <w:bottom w:val="nil"/>
-                <w:right w:val="nil"/>
-                <w:between w:val="nil"/>
-              </w:pBdr>
-              <w:spacing w:line="240" w:lineRule="auto"/>
-            </w:pPr>
-            <w:proofErr w:type="spellStart"/>
-            <w:r>
-              <w:t>Althlea</w:t>
-            </w:r>
-            <w:proofErr w:type="spellEnd"/>
-          </w:p>
-          <w:p>
-            <w:pPr>
-              <w:widowControl w:val="0"/>
-              <w:pBdr>
-                <w:top w:val="nil"/>
-                <w:left w:val="nil"/>
-                <w:bottom w:val="nil"/>
-                <w:right w:val="nil"/>
-                <w:between w:val="nil"/>
-              </w:pBdr>
-              <w:spacing w:line="240" w:lineRule="auto"/>
-            </w:pPr>
-            <w:r>
-              <w:t>Dylan</w:t>
+              <w:t>Their ordered last names are:</w:t>
+            </w:r>
+          </w:p>
+          <w:p>
+            <w:pPr>
+              <w:widowControl w:val="0"/>
+              <w:pBdr>
+                <w:top w:val="nil"/>
+                <w:left w:val="nil"/>
+                <w:bottom w:val="nil"/>
+                <w:right w:val="nil"/>
+                <w:between w:val="nil"/>
+              </w:pBdr>
+              <w:spacing w:line="240" w:lineRule="auto"/>
+            </w:pPr>
+            <w:r>
+              <w:t>Austin</w:t>
+            </w:r>
+          </w:p>
+          <w:p>
+            <w:pPr>
+              <w:widowControl w:val="0"/>
+              <w:pBdr>
+                <w:top w:val="nil"/>
+                <w:left w:val="nil"/>
+                <w:bottom w:val="nil"/>
+                <w:right w:val="nil"/>
+                <w:between w:val="nil"/>
+              </w:pBdr>
+              <w:spacing w:line="240" w:lineRule="auto"/>
+            </w:pPr>
+            <w:r>
+              <w:t>Berg</w:t>
+            </w:r>
+          </w:p>
+          <w:p>
+            <w:pPr>
+              <w:widowControl w:val="0"/>
+              <w:pBdr>
+                <w:top w:val="nil"/>
+                <w:left w:val="nil"/>
+                <w:bottom w:val="nil"/>
+                <w:right w:val="nil"/>
+                <w:between w:val="nil"/>
+              </w:pBdr>
+              <w:spacing w:line="240" w:lineRule="auto"/>
+            </w:pPr>
+            <w:r>
+              <w:t>Brennan</w:t>
+            </w:r>
+          </w:p>
+          <w:p>
+            <w:pPr>
+              <w:widowControl w:val="0"/>
+              <w:pBdr>
+                <w:top w:val="nil"/>
+                <w:left w:val="nil"/>
+                <w:bottom w:val="nil"/>
+                <w:right w:val="nil"/>
+                <w:between w:val="nil"/>
+              </w:pBdr>
+              <w:spacing w:line="240" w:lineRule="auto"/>
+            </w:pPr>
+            <w:r>
+              <w:t>Frost</w:t>
+            </w:r>
+          </w:p>
+          <w:p>
+            <w:pPr>
+              <w:widowControl w:val="0"/>
+              <w:pBdr>
+                <w:top w:val="nil"/>
+                <w:left w:val="nil"/>
+                <w:bottom w:val="nil"/>
+                <w:right w:val="nil"/>
+                <w:between w:val="nil"/>
+              </w:pBdr>
+              <w:spacing w:line="240" w:lineRule="auto"/>
+            </w:pPr>
+            <w:r>
+              <w:t>Hansen</w:t>
+            </w:r>
+          </w:p>
+          <w:p>
+            <w:pPr>
+              <w:widowControl w:val="0"/>
+              <w:pBdr>
+                <w:top w:val="nil"/>
+                <w:left w:val="nil"/>
+                <w:bottom w:val="nil"/>
+                <w:right w:val="nil"/>
+                <w:between w:val="nil"/>
+              </w:pBdr>
+              <w:spacing w:line="240" w:lineRule="auto"/>
+            </w:pPr>
+            <w:r>
+              <w:t>Hicks</w:t>
+            </w:r>
+          </w:p>
+          <w:p>
+            <w:pPr>
+              <w:widowControl w:val="0"/>
+              <w:pBdr>
+                <w:top w:val="nil"/>
+                <w:left w:val="nil"/>
+                <w:bottom w:val="nil"/>
+                <w:right w:val="nil"/>
+                <w:between w:val="nil"/>
+              </w:pBdr>
+              <w:spacing w:line="240" w:lineRule="auto"/>
+            </w:pPr>
+            <w:r>
+              <w:t>King</w:t>
+            </w:r>
+          </w:p>
+          <w:p>
+            <w:pPr>
+              <w:widowControl w:val="0"/>
+              <w:pBdr>
+                <w:top w:val="nil"/>
+                <w:left w:val="nil"/>
+                <w:bottom w:val="nil"/>
+                <w:right w:val="nil"/>
+                <w:between w:val="nil"/>
+              </w:pBdr>
+              <w:spacing w:line="240" w:lineRule="auto"/>
+            </w:pPr>
+            <w:r>
+              <w:t>Nolan</w:t>
+            </w:r>
+          </w:p>
+          <w:p>
+            <w:pPr>
+              <w:widowControl w:val="0"/>
+              <w:pBdr>
+                <w:top w:val="nil"/>
+                <w:left w:val="nil"/>
+                <w:bottom w:val="nil"/>
+                <w:right w:val="nil"/>
+                <w:between w:val="nil"/>
+              </w:pBdr>
+              <w:spacing w:line="240" w:lineRule="auto"/>
+            </w:pPr>
+            <w:r>
+              <w:t>Schwartz</w:t>
+            </w:r>
+          </w:p>
+          <w:p>
+            <w:pPr>
+              <w:widowControl w:val="0"/>
+              <w:pBdr>
+                <w:top w:val="nil"/>
+                <w:left w:val="nil"/>
+                <w:bottom w:val="nil"/>
+                <w:right w:val="nil"/>
+                <w:between w:val="nil"/>
+              </w:pBdr>
+              <w:spacing w:line="240" w:lineRule="auto"/>
+            </w:pPr>
+            <w:r>
+              <w:t>Stone</w:t>
             </w:r>
           </w:p>
           <w:p>
@@ -4413,6 +4427,7 @@
               <w:spacing w:line="240" w:lineRule="auto"/>
             </w:pPr>
             <w:r>
+              <w:lastRenderedPageBreak/>
               <w:t>Test 8:</w:t>
             </w:r>
           </w:p>
@@ -4429,7 +4444,6 @@
               <w:spacing w:line="240" w:lineRule="auto"/>
             </w:pPr>
             <w:r>
-              <w:lastRenderedPageBreak/>
               <w:t>Test Invalid Email</w:t>
             </w:r>
           </w:p>
@@ -4458,7 +4472,6 @@
               <w:spacing w:line="240" w:lineRule="auto"/>
             </w:pPr>
             <w:r>
-              <w:lastRenderedPageBreak/>
               <w:t>Preconditions: None</w:t>
             </w:r>
           </w:p>
@@ -4814,11 +4827,9 @@
               <w:spacing w:line="240" w:lineRule="auto"/>
             </w:pPr>
             <w:r>
-              <w:lastRenderedPageBreak/>
               <w:t xml:space="preserve">Dialog box stating “Invalid </w:t>
             </w:r>
             <w:r>
-              <w:lastRenderedPageBreak/>
               <w:t>email</w:t>
             </w:r>
             <w:r>
@@ -4879,11 +4890,9 @@
               <w:spacing w:line="240" w:lineRule="auto"/>
             </w:pPr>
             <w:r>
-              <w:lastRenderedPageBreak/>
               <w:t xml:space="preserve">Dialog box stating “Invalid </w:t>
             </w:r>
             <w:r>
-              <w:lastRenderedPageBreak/>
               <w:t>email</w:t>
             </w:r>
             <w:r>
@@ -4979,7 +4988,6 @@
               <w:spacing w:line="240" w:lineRule="auto"/>
             </w:pPr>
             <w:r>
-              <w:lastRenderedPageBreak/>
               <w:t>Test 9:</w:t>
             </w:r>
           </w:p>
@@ -5274,6 +5282,7 @@
               </w:rPr>
             </w:pPr>
             <w:r>
+              <w:lastRenderedPageBreak/>
               <w:t xml:space="preserve">Click </w:t>
             </w:r>
             <w:r>
@@ -6268,6 +6277,7 @@
               <w:spacing w:line="240" w:lineRule="auto"/>
             </w:pPr>
             <w:r>
+              <w:lastRenderedPageBreak/>
               <w:t>ID:</w:t>
             </w:r>
             <w:r>
@@ -6287,7 +6297,6 @@
               <w:spacing w:line="240" w:lineRule="auto"/>
             </w:pPr>
             <w:r>
-              <w:lastRenderedPageBreak/>
               <w:t xml:space="preserve">Email: </w:t>
             </w:r>
             <w:hyperlink r:id="rId10" w:history="1">
@@ -7278,7 +7287,6 @@
               </w:rPr>
             </w:pPr>
             <w:r>
-              <w:lastRenderedPageBreak/>
               <w:t xml:space="preserve">Click </w:t>
             </w:r>
             <w:r>
@@ -7984,185 +7992,183 @@
               <w:spacing w:line="240" w:lineRule="auto"/>
             </w:pPr>
             <w:r>
-              <w:t>Their ordered first names are:</w:t>
-            </w:r>
-          </w:p>
-          <w:p>
-            <w:pPr>
-              <w:widowControl w:val="0"/>
-              <w:pBdr>
-                <w:top w:val="nil"/>
-                <w:left w:val="nil"/>
-                <w:bottom w:val="nil"/>
-                <w:right w:val="nil"/>
-                <w:between w:val="nil"/>
-              </w:pBdr>
-              <w:spacing w:line="240" w:lineRule="auto"/>
-            </w:pPr>
-            <w:proofErr w:type="spellStart"/>
-            <w:r>
-              <w:t>Zahir</w:t>
-            </w:r>
-            <w:proofErr w:type="spellEnd"/>
-          </w:p>
-          <w:p>
-            <w:pPr>
-              <w:widowControl w:val="0"/>
-              <w:pBdr>
-                <w:top w:val="nil"/>
-                <w:left w:val="nil"/>
-                <w:bottom w:val="nil"/>
-                <w:right w:val="nil"/>
-                <w:between w:val="nil"/>
-              </w:pBdr>
-              <w:spacing w:line="240" w:lineRule="auto"/>
-            </w:pPr>
-            <w:r>
-              <w:t>Cassandra</w:t>
-            </w:r>
-          </w:p>
-          <w:p>
-            <w:pPr>
-              <w:widowControl w:val="0"/>
-              <w:pBdr>
-                <w:top w:val="nil"/>
-                <w:left w:val="nil"/>
-                <w:bottom w:val="nil"/>
-                <w:right w:val="nil"/>
-                <w:between w:val="nil"/>
-              </w:pBdr>
-              <w:spacing w:line="240" w:lineRule="auto"/>
-            </w:pPr>
-            <w:r>
-              <w:t>Shannon</w:t>
-            </w:r>
-          </w:p>
-          <w:p>
-            <w:pPr>
-              <w:widowControl w:val="0"/>
-              <w:pBdr>
-                <w:top w:val="nil"/>
-                <w:left w:val="nil"/>
-                <w:bottom w:val="nil"/>
-                <w:right w:val="nil"/>
-                <w:between w:val="nil"/>
-              </w:pBdr>
-              <w:spacing w:line="240" w:lineRule="auto"/>
-            </w:pPr>
-            <w:r>
-              <w:t>Demetrius</w:t>
-            </w:r>
-          </w:p>
-          <w:p>
-            <w:pPr>
-              <w:widowControl w:val="0"/>
-              <w:pBdr>
-                <w:top w:val="nil"/>
-                <w:left w:val="nil"/>
-                <w:bottom w:val="nil"/>
-                <w:right w:val="nil"/>
-                <w:between w:val="nil"/>
-              </w:pBdr>
-              <w:spacing w:line="240" w:lineRule="auto"/>
-            </w:pPr>
-            <w:r>
-              <w:t>Raymond</w:t>
-            </w:r>
-          </w:p>
-          <w:p>
-            <w:pPr>
-              <w:widowControl w:val="0"/>
-              <w:pBdr>
-                <w:top w:val="nil"/>
-                <w:left w:val="nil"/>
-                <w:bottom w:val="nil"/>
-                <w:right w:val="nil"/>
-                <w:between w:val="nil"/>
-              </w:pBdr>
-              <w:spacing w:line="240" w:lineRule="auto"/>
-            </w:pPr>
-            <w:r>
-              <w:t>Emerald</w:t>
-            </w:r>
-          </w:p>
-          <w:p>
-            <w:pPr>
-              <w:widowControl w:val="0"/>
-              <w:pBdr>
-                <w:top w:val="nil"/>
-                <w:left w:val="nil"/>
-                <w:bottom w:val="nil"/>
-                <w:right w:val="nil"/>
-                <w:between w:val="nil"/>
-              </w:pBdr>
-              <w:spacing w:line="240" w:lineRule="auto"/>
-            </w:pPr>
-            <w:r>
-              <w:t>Lane</w:t>
-            </w:r>
-          </w:p>
-          <w:p>
-            <w:pPr>
-              <w:widowControl w:val="0"/>
-              <w:pBdr>
-                <w:top w:val="nil"/>
-                <w:left w:val="nil"/>
-                <w:bottom w:val="nil"/>
-                <w:right w:val="nil"/>
-                <w:between w:val="nil"/>
-              </w:pBdr>
-              <w:spacing w:line="240" w:lineRule="auto"/>
-            </w:pPr>
-            <w:r>
-              <w:t>Griffith</w:t>
-            </w:r>
-          </w:p>
-          <w:p>
-            <w:pPr>
-              <w:widowControl w:val="0"/>
-              <w:pBdr>
-                <w:top w:val="nil"/>
-                <w:left w:val="nil"/>
-                <w:bottom w:val="nil"/>
-                <w:right w:val="nil"/>
-                <w:between w:val="nil"/>
-              </w:pBdr>
-              <w:spacing w:line="240" w:lineRule="auto"/>
-            </w:pPr>
-            <w:proofErr w:type="spellStart"/>
-            <w:r>
-              <w:t>Althlea</w:t>
-            </w:r>
-            <w:proofErr w:type="spellEnd"/>
-          </w:p>
-          <w:p>
-            <w:pPr>
-              <w:widowControl w:val="0"/>
-              <w:pBdr>
-                <w:top w:val="nil"/>
-                <w:left w:val="nil"/>
-                <w:bottom w:val="nil"/>
-                <w:right w:val="nil"/>
-                <w:between w:val="nil"/>
-              </w:pBdr>
-              <w:spacing w:line="240" w:lineRule="auto"/>
-            </w:pPr>
-            <w:r>
-              <w:t>Dylan</w:t>
-            </w:r>
-          </w:p>
-          <w:p>
-            <w:pPr>
-              <w:widowControl w:val="0"/>
-              <w:pBdr>
-                <w:top w:val="nil"/>
-                <w:left w:val="nil"/>
-                <w:bottom w:val="nil"/>
-                <w:right w:val="nil"/>
-                <w:between w:val="nil"/>
-              </w:pBdr>
-              <w:spacing w:line="240" w:lineRule="auto"/>
-            </w:pPr>
+              <w:t>Their ordered last names are:</w:t>
+            </w:r>
+          </w:p>
+          <w:p>
+            <w:pPr>
+              <w:widowControl w:val="0"/>
+              <w:pBdr>
+                <w:top w:val="nil"/>
+                <w:left w:val="nil"/>
+                <w:bottom w:val="nil"/>
+                <w:right w:val="nil"/>
+                <w:between w:val="nil"/>
+              </w:pBdr>
+              <w:spacing w:line="240" w:lineRule="auto"/>
+            </w:pPr>
+            <w:r>
+              <w:t>Austin</w:t>
+            </w:r>
+          </w:p>
+          <w:p>
+            <w:pPr>
+              <w:widowControl w:val="0"/>
+              <w:pBdr>
+                <w:top w:val="nil"/>
+                <w:left w:val="nil"/>
+                <w:bottom w:val="nil"/>
+                <w:right w:val="nil"/>
+                <w:between w:val="nil"/>
+              </w:pBdr>
+              <w:spacing w:line="240" w:lineRule="auto"/>
+            </w:pPr>
+            <w:r>
+              <w:t>Berg</w:t>
+            </w:r>
+          </w:p>
+          <w:p>
+            <w:pPr>
+              <w:widowControl w:val="0"/>
+              <w:pBdr>
+                <w:top w:val="nil"/>
+                <w:left w:val="nil"/>
+                <w:bottom w:val="nil"/>
+                <w:right w:val="nil"/>
+                <w:between w:val="nil"/>
+              </w:pBdr>
+              <w:spacing w:line="240" w:lineRule="auto"/>
+            </w:pPr>
+            <w:r>
+              <w:t>Brennan</w:t>
+            </w:r>
+          </w:p>
+          <w:p>
+            <w:pPr>
+              <w:widowControl w:val="0"/>
+              <w:pBdr>
+                <w:top w:val="nil"/>
+                <w:left w:val="nil"/>
+                <w:bottom w:val="nil"/>
+                <w:right w:val="nil"/>
+                <w:between w:val="nil"/>
+              </w:pBdr>
+              <w:spacing w:line="240" w:lineRule="auto"/>
+            </w:pPr>
+            <w:r>
+              <w:t>Frost</w:t>
+            </w:r>
+          </w:p>
+          <w:p>
+            <w:pPr>
+              <w:widowControl w:val="0"/>
+              <w:pBdr>
+                <w:top w:val="nil"/>
+                <w:left w:val="nil"/>
+                <w:bottom w:val="nil"/>
+                <w:right w:val="nil"/>
+                <w:between w:val="nil"/>
+              </w:pBdr>
+              <w:spacing w:line="240" w:lineRule="auto"/>
+            </w:pPr>
+            <w:r>
+              <w:t>Hansen</w:t>
+            </w:r>
+          </w:p>
+          <w:p>
+            <w:pPr>
+              <w:widowControl w:val="0"/>
+              <w:pBdr>
+                <w:top w:val="nil"/>
+                <w:left w:val="nil"/>
+                <w:bottom w:val="nil"/>
+                <w:right w:val="nil"/>
+                <w:between w:val="nil"/>
+              </w:pBdr>
+              <w:spacing w:line="240" w:lineRule="auto"/>
+            </w:pPr>
+            <w:r>
+              <w:t>Hicks</w:t>
+            </w:r>
+          </w:p>
+          <w:p>
+            <w:pPr>
+              <w:widowControl w:val="0"/>
+              <w:pBdr>
+                <w:top w:val="nil"/>
+                <w:left w:val="nil"/>
+                <w:bottom w:val="nil"/>
+                <w:right w:val="nil"/>
+                <w:between w:val="nil"/>
+              </w:pBdr>
+              <w:spacing w:line="240" w:lineRule="auto"/>
+            </w:pPr>
+            <w:r>
+              <w:t>King</w:t>
+            </w:r>
+          </w:p>
+          <w:p>
+            <w:pPr>
+              <w:widowControl w:val="0"/>
+              <w:pBdr>
+                <w:top w:val="nil"/>
+                <w:left w:val="nil"/>
+                <w:bottom w:val="nil"/>
+                <w:right w:val="nil"/>
+                <w:between w:val="nil"/>
+              </w:pBdr>
+              <w:spacing w:line="240" w:lineRule="auto"/>
+            </w:pPr>
+            <w:r>
+              <w:t>Nolan</w:t>
+            </w:r>
+          </w:p>
+          <w:p>
+            <w:pPr>
+              <w:widowControl w:val="0"/>
+              <w:pBdr>
+                <w:top w:val="nil"/>
+                <w:left w:val="nil"/>
+                <w:bottom w:val="nil"/>
+                <w:right w:val="nil"/>
+                <w:between w:val="nil"/>
+              </w:pBdr>
+              <w:spacing w:line="240" w:lineRule="auto"/>
+            </w:pPr>
+            <w:r>
+              <w:t>Schwartz</w:t>
+            </w:r>
+          </w:p>
+          <w:p>
+            <w:pPr>
+              <w:widowControl w:val="0"/>
+              <w:pBdr>
+                <w:top w:val="nil"/>
+                <w:left w:val="nil"/>
+                <w:bottom w:val="nil"/>
+                <w:right w:val="nil"/>
+                <w:between w:val="nil"/>
+              </w:pBdr>
+              <w:spacing w:line="240" w:lineRule="auto"/>
+            </w:pPr>
+            <w:r>
+              <w:t>Stone</w:t>
+            </w:r>
+          </w:p>
+          <w:p>
+            <w:pPr>
+              <w:widowControl w:val="0"/>
+              <w:pBdr>
+                <w:top w:val="nil"/>
+                <w:left w:val="nil"/>
+                <w:bottom w:val="nil"/>
+                <w:right w:val="nil"/>
+                <w:between w:val="nil"/>
+              </w:pBdr>
+              <w:spacing w:line="240" w:lineRule="auto"/>
+            </w:pPr>
+            <w:bookmarkStart w:id="2" w:name="_GoBack"/>
+            <w:bookmarkEnd w:id="2"/>
           </w:p>
           <w:p>
             <w:pPr>
@@ -8234,171 +8240,167 @@
               <w:spacing w:line="240" w:lineRule="auto"/>
             </w:pPr>
             <w:r>
-              <w:t>Their ordered first names are:</w:t>
-            </w:r>
-          </w:p>
-          <w:p>
-            <w:pPr>
-              <w:widowControl w:val="0"/>
-              <w:pBdr>
-                <w:top w:val="nil"/>
-                <w:left w:val="nil"/>
-                <w:bottom w:val="nil"/>
-                <w:right w:val="nil"/>
-                <w:between w:val="nil"/>
-              </w:pBdr>
-              <w:spacing w:line="240" w:lineRule="auto"/>
-            </w:pPr>
-            <w:proofErr w:type="spellStart"/>
-            <w:r>
-              <w:t>Zahir</w:t>
-            </w:r>
-            <w:proofErr w:type="spellEnd"/>
-          </w:p>
-          <w:p>
-            <w:pPr>
-              <w:widowControl w:val="0"/>
-              <w:pBdr>
-                <w:top w:val="nil"/>
-                <w:left w:val="nil"/>
-                <w:bottom w:val="nil"/>
-                <w:right w:val="nil"/>
-                <w:between w:val="nil"/>
-              </w:pBdr>
-              <w:spacing w:line="240" w:lineRule="auto"/>
-            </w:pPr>
-            <w:r>
-              <w:t>Cassandra</w:t>
-            </w:r>
-          </w:p>
-          <w:p>
-            <w:pPr>
-              <w:widowControl w:val="0"/>
-              <w:pBdr>
-                <w:top w:val="nil"/>
-                <w:left w:val="nil"/>
-                <w:bottom w:val="nil"/>
-                <w:right w:val="nil"/>
-                <w:between w:val="nil"/>
-              </w:pBdr>
-              <w:spacing w:line="240" w:lineRule="auto"/>
-            </w:pPr>
-            <w:r>
-              <w:t>Shannon</w:t>
-            </w:r>
-          </w:p>
-          <w:p>
-            <w:pPr>
-              <w:widowControl w:val="0"/>
-              <w:pBdr>
-                <w:top w:val="nil"/>
-                <w:left w:val="nil"/>
-                <w:bottom w:val="nil"/>
-                <w:right w:val="nil"/>
-                <w:between w:val="nil"/>
-              </w:pBdr>
-              <w:spacing w:line="240" w:lineRule="auto"/>
-            </w:pPr>
-            <w:r>
-              <w:t>Demetrius</w:t>
-            </w:r>
-          </w:p>
-          <w:p>
-            <w:pPr>
-              <w:widowControl w:val="0"/>
-              <w:pBdr>
-                <w:top w:val="nil"/>
-                <w:left w:val="nil"/>
-                <w:bottom w:val="nil"/>
-                <w:right w:val="nil"/>
-                <w:between w:val="nil"/>
-              </w:pBdr>
-              <w:spacing w:line="240" w:lineRule="auto"/>
-            </w:pPr>
-            <w:r>
-              <w:t>Raymond</w:t>
-            </w:r>
-          </w:p>
-          <w:p>
-            <w:pPr>
-              <w:widowControl w:val="0"/>
-              <w:pBdr>
-                <w:top w:val="nil"/>
-                <w:left w:val="nil"/>
-                <w:bottom w:val="nil"/>
-                <w:right w:val="nil"/>
-                <w:between w:val="nil"/>
-              </w:pBdr>
-              <w:spacing w:line="240" w:lineRule="auto"/>
-            </w:pPr>
-            <w:r>
-              <w:t>Emerald</w:t>
-            </w:r>
-          </w:p>
-          <w:p>
-            <w:pPr>
-              <w:widowControl w:val="0"/>
-              <w:pBdr>
-                <w:top w:val="nil"/>
-                <w:left w:val="nil"/>
-                <w:bottom w:val="nil"/>
-                <w:right w:val="nil"/>
-                <w:between w:val="nil"/>
-              </w:pBdr>
-              <w:spacing w:line="240" w:lineRule="auto"/>
-            </w:pPr>
-            <w:r>
-              <w:t>Lane</w:t>
-            </w:r>
-          </w:p>
-          <w:p>
-            <w:pPr>
-              <w:widowControl w:val="0"/>
-              <w:pBdr>
-                <w:top w:val="nil"/>
-                <w:left w:val="nil"/>
-                <w:bottom w:val="nil"/>
-                <w:right w:val="nil"/>
-                <w:between w:val="nil"/>
-              </w:pBdr>
-              <w:spacing w:line="240" w:lineRule="auto"/>
-            </w:pPr>
-            <w:r>
-              <w:t>Griffith</w:t>
-            </w:r>
-          </w:p>
-          <w:p>
-            <w:pPr>
-              <w:widowControl w:val="0"/>
-              <w:pBdr>
-                <w:top w:val="nil"/>
-                <w:left w:val="nil"/>
-                <w:bottom w:val="nil"/>
-                <w:right w:val="nil"/>
-                <w:between w:val="nil"/>
-              </w:pBdr>
-              <w:spacing w:line="240" w:lineRule="auto"/>
-            </w:pPr>
-            <w:proofErr w:type="spellStart"/>
-            <w:r>
-              <w:t>Althlea</w:t>
-            </w:r>
-            <w:proofErr w:type="spellEnd"/>
-          </w:p>
-          <w:p>
-            <w:pPr>
-              <w:widowControl w:val="0"/>
-              <w:pBdr>
-                <w:top w:val="nil"/>
-                <w:left w:val="nil"/>
-                <w:bottom w:val="nil"/>
-                <w:right w:val="nil"/>
-                <w:between w:val="nil"/>
-              </w:pBdr>
-              <w:spacing w:line="240" w:lineRule="auto"/>
-            </w:pPr>
-            <w:r>
-              <w:t>Dylan</w:t>
+              <w:t>Their ordered last names are:</w:t>
+            </w:r>
+          </w:p>
+          <w:p>
+            <w:pPr>
+              <w:widowControl w:val="0"/>
+              <w:pBdr>
+                <w:top w:val="nil"/>
+                <w:left w:val="nil"/>
+                <w:bottom w:val="nil"/>
+                <w:right w:val="nil"/>
+                <w:between w:val="nil"/>
+              </w:pBdr>
+              <w:spacing w:line="240" w:lineRule="auto"/>
+            </w:pPr>
+            <w:r>
+              <w:t>Austin</w:t>
+            </w:r>
+          </w:p>
+          <w:p>
+            <w:pPr>
+              <w:widowControl w:val="0"/>
+              <w:pBdr>
+                <w:top w:val="nil"/>
+                <w:left w:val="nil"/>
+                <w:bottom w:val="nil"/>
+                <w:right w:val="nil"/>
+                <w:between w:val="nil"/>
+              </w:pBdr>
+              <w:spacing w:line="240" w:lineRule="auto"/>
+            </w:pPr>
+            <w:r>
+              <w:t>Berg</w:t>
+            </w:r>
+          </w:p>
+          <w:p>
+            <w:pPr>
+              <w:widowControl w:val="0"/>
+              <w:pBdr>
+                <w:top w:val="nil"/>
+                <w:left w:val="nil"/>
+                <w:bottom w:val="nil"/>
+                <w:right w:val="nil"/>
+                <w:between w:val="nil"/>
+              </w:pBdr>
+              <w:spacing w:line="240" w:lineRule="auto"/>
+            </w:pPr>
+            <w:r>
+              <w:t>Brennan</w:t>
+            </w:r>
+          </w:p>
+          <w:p>
+            <w:pPr>
+              <w:widowControl w:val="0"/>
+              <w:pBdr>
+                <w:top w:val="nil"/>
+                <w:left w:val="nil"/>
+                <w:bottom w:val="nil"/>
+                <w:right w:val="nil"/>
+                <w:between w:val="nil"/>
+              </w:pBdr>
+              <w:spacing w:line="240" w:lineRule="auto"/>
+            </w:pPr>
+            <w:r>
+              <w:t>Frost</w:t>
+            </w:r>
+          </w:p>
+          <w:p>
+            <w:pPr>
+              <w:widowControl w:val="0"/>
+              <w:pBdr>
+                <w:top w:val="nil"/>
+                <w:left w:val="nil"/>
+                <w:bottom w:val="nil"/>
+                <w:right w:val="nil"/>
+                <w:between w:val="nil"/>
+              </w:pBdr>
+              <w:spacing w:line="240" w:lineRule="auto"/>
+            </w:pPr>
+            <w:r>
+              <w:t>Hansen</w:t>
+            </w:r>
+          </w:p>
+          <w:p>
+            <w:pPr>
+              <w:widowControl w:val="0"/>
+              <w:pBdr>
+                <w:top w:val="nil"/>
+                <w:left w:val="nil"/>
+                <w:bottom w:val="nil"/>
+                <w:right w:val="nil"/>
+                <w:between w:val="nil"/>
+              </w:pBdr>
+              <w:spacing w:line="240" w:lineRule="auto"/>
+            </w:pPr>
+            <w:r>
+              <w:t>Hicks</w:t>
+            </w:r>
+          </w:p>
+          <w:p>
+            <w:pPr>
+              <w:widowControl w:val="0"/>
+              <w:pBdr>
+                <w:top w:val="nil"/>
+                <w:left w:val="nil"/>
+                <w:bottom w:val="nil"/>
+                <w:right w:val="nil"/>
+                <w:between w:val="nil"/>
+              </w:pBdr>
+              <w:spacing w:line="240" w:lineRule="auto"/>
+            </w:pPr>
+            <w:r>
+              <w:t>King</w:t>
+            </w:r>
+          </w:p>
+          <w:p>
+            <w:pPr>
+              <w:widowControl w:val="0"/>
+              <w:pBdr>
+                <w:top w:val="nil"/>
+                <w:left w:val="nil"/>
+                <w:bottom w:val="nil"/>
+                <w:right w:val="nil"/>
+                <w:between w:val="nil"/>
+              </w:pBdr>
+              <w:spacing w:line="240" w:lineRule="auto"/>
+            </w:pPr>
+            <w:r>
+              <w:t>Nolan</w:t>
+            </w:r>
+          </w:p>
+          <w:p>
+            <w:pPr>
+              <w:widowControl w:val="0"/>
+              <w:pBdr>
+                <w:top w:val="nil"/>
+                <w:left w:val="nil"/>
+                <w:bottom w:val="nil"/>
+                <w:right w:val="nil"/>
+                <w:between w:val="nil"/>
+              </w:pBdr>
+              <w:spacing w:line="240" w:lineRule="auto"/>
+            </w:pPr>
+            <w:r>
+              <w:t>Schwartz</w:t>
+            </w:r>
+          </w:p>
+          <w:p>
+            <w:pPr>
+              <w:widowControl w:val="0"/>
+              <w:pBdr>
+                <w:top w:val="nil"/>
+                <w:left w:val="nil"/>
+                <w:bottom w:val="nil"/>
+                <w:right w:val="nil"/>
+                <w:between w:val="nil"/>
+              </w:pBdr>
+              <w:spacing w:line="240" w:lineRule="auto"/>
+            </w:pPr>
+            <w:r>
+              <w:t>Stone</w:t>
             </w:r>
           </w:p>
           <w:p>
@@ -8597,20 +8599,17 @@
             </w:r>
             <w:proofErr w:type="spellEnd"/>
             <w:r>
-              <w:t xml:space="preserve"> dialog select: </w:t>
+              <w:t xml:space="preserve"> </w:t>
+            </w:r>
+            <w:r>
+              <w:lastRenderedPageBreak/>
+              <w:t xml:space="preserve">dialog select: </w:t>
             </w:r>
             <w:r>
               <w:rPr>
                 <w:rFonts w:ascii="Courier New" w:eastAsia="Courier New" w:hAnsi="Courier New" w:cs="Courier New"/>
               </w:rPr>
-              <w:t>test-</w:t>
-            </w:r>
-            <w:r>
-              <w:rPr>
-                <w:rFonts w:ascii="Courier New" w:eastAsia="Courier New" w:hAnsi="Courier New" w:cs="Courier New"/>
-              </w:rPr>
-              <w:lastRenderedPageBreak/>
-              <w:t>files/student_records.txt</w:t>
+              <w:t>test-files/student_records.txt</w:t>
             </w:r>
           </w:p>
           <w:p>
@@ -9002,26 +9001,8 @@
               <w:spacing w:line="240" w:lineRule="auto"/>
             </w:pPr>
             <w:r>
-              <w:t>Their ordered first names are:</w:t>
-            </w:r>
-          </w:p>
-          <w:p>
-            <w:pPr>
-              <w:widowControl w:val="0"/>
-              <w:pBdr>
-                <w:top w:val="nil"/>
-                <w:left w:val="nil"/>
-                <w:bottom w:val="nil"/>
-                <w:right w:val="nil"/>
-                <w:between w:val="nil"/>
-              </w:pBdr>
-              <w:spacing w:line="240" w:lineRule="auto"/>
-            </w:pPr>
-            <w:proofErr w:type="spellStart"/>
-            <w:r>
-              <w:t>Zahir</w:t>
-            </w:r>
-            <w:proofErr w:type="spellEnd"/>
+              <w:t>Their ordered last names are:</w:t>
+            </w:r>
           </w:p>
           <w:p>
             <w:pPr>
@@ -9037,137 +9018,151 @@
             </w:pPr>
             <w:r>
               <w:lastRenderedPageBreak/>
-              <w:t>Cassandra</w:t>
-            </w:r>
-          </w:p>
-          <w:p>
-            <w:pPr>
-              <w:widowControl w:val="0"/>
-              <w:pBdr>
-                <w:top w:val="nil"/>
-                <w:left w:val="nil"/>
-                <w:bottom w:val="nil"/>
-                <w:right w:val="nil"/>
-                <w:between w:val="nil"/>
-              </w:pBdr>
-              <w:spacing w:line="240" w:lineRule="auto"/>
-            </w:pPr>
-            <w:r>
-              <w:t>Shannon</w:t>
-            </w:r>
-          </w:p>
-          <w:p>
-            <w:pPr>
-              <w:widowControl w:val="0"/>
-              <w:pBdr>
-                <w:top w:val="nil"/>
-                <w:left w:val="nil"/>
-                <w:bottom w:val="nil"/>
-                <w:right w:val="nil"/>
-                <w:between w:val="nil"/>
-              </w:pBdr>
-              <w:spacing w:line="240" w:lineRule="auto"/>
-            </w:pPr>
-            <w:r>
-              <w:t>Demetrius</w:t>
-            </w:r>
-          </w:p>
-          <w:p>
-            <w:pPr>
-              <w:widowControl w:val="0"/>
-              <w:pBdr>
-                <w:top w:val="nil"/>
-                <w:left w:val="nil"/>
-                <w:bottom w:val="nil"/>
-                <w:right w:val="nil"/>
-                <w:between w:val="nil"/>
-              </w:pBdr>
-              <w:spacing w:line="240" w:lineRule="auto"/>
-            </w:pPr>
-            <w:r>
-              <w:t>Raymond</w:t>
-            </w:r>
-          </w:p>
-          <w:p>
-            <w:pPr>
-              <w:widowControl w:val="0"/>
-              <w:pBdr>
-                <w:top w:val="nil"/>
-                <w:left w:val="nil"/>
-                <w:bottom w:val="nil"/>
-                <w:right w:val="nil"/>
-                <w:between w:val="nil"/>
-              </w:pBdr>
-              <w:spacing w:line="240" w:lineRule="auto"/>
-            </w:pPr>
-            <w:r>
-              <w:t>Emerald</w:t>
-            </w:r>
-          </w:p>
-          <w:p>
-            <w:pPr>
-              <w:widowControl w:val="0"/>
-              <w:pBdr>
-                <w:top w:val="nil"/>
-                <w:left w:val="nil"/>
-                <w:bottom w:val="nil"/>
-                <w:right w:val="nil"/>
-                <w:between w:val="nil"/>
-              </w:pBdr>
-              <w:spacing w:line="240" w:lineRule="auto"/>
-            </w:pPr>
-            <w:r>
-              <w:t>Lane</w:t>
-            </w:r>
-          </w:p>
-          <w:p>
-            <w:pPr>
-              <w:widowControl w:val="0"/>
-              <w:pBdr>
-                <w:top w:val="nil"/>
-                <w:left w:val="nil"/>
-                <w:bottom w:val="nil"/>
-                <w:right w:val="nil"/>
-                <w:between w:val="nil"/>
-              </w:pBdr>
-              <w:spacing w:line="240" w:lineRule="auto"/>
-            </w:pPr>
-            <w:r>
-              <w:t>Griffith</w:t>
-            </w:r>
-          </w:p>
-          <w:p>
-            <w:pPr>
-              <w:widowControl w:val="0"/>
-              <w:pBdr>
-                <w:top w:val="nil"/>
-                <w:left w:val="nil"/>
-                <w:bottom w:val="nil"/>
-                <w:right w:val="nil"/>
-                <w:between w:val="nil"/>
-              </w:pBdr>
-              <w:spacing w:line="240" w:lineRule="auto"/>
-            </w:pPr>
-            <w:proofErr w:type="spellStart"/>
-            <w:r>
-              <w:t>Althlea</w:t>
-            </w:r>
-            <w:proofErr w:type="spellEnd"/>
-          </w:p>
-          <w:p>
-            <w:pPr>
-              <w:widowControl w:val="0"/>
-              <w:pBdr>
-                <w:top w:val="nil"/>
-                <w:left w:val="nil"/>
-                <w:bottom w:val="nil"/>
-                <w:right w:val="nil"/>
-                <w:between w:val="nil"/>
-              </w:pBdr>
-              <w:spacing w:line="240" w:lineRule="auto"/>
-            </w:pPr>
-            <w:r>
-              <w:t>Dylan</w:t>
+              <w:t>Austin</w:t>
+            </w:r>
+          </w:p>
+          <w:p>
+            <w:pPr>
+              <w:widowControl w:val="0"/>
+              <w:pBdr>
+                <w:top w:val="nil"/>
+                <w:left w:val="nil"/>
+                <w:bottom w:val="nil"/>
+                <w:right w:val="nil"/>
+                <w:between w:val="nil"/>
+              </w:pBdr>
+              <w:spacing w:line="240" w:lineRule="auto"/>
+            </w:pPr>
+            <w:r>
+              <w:t>Berg</w:t>
+            </w:r>
+          </w:p>
+          <w:p>
+            <w:pPr>
+              <w:widowControl w:val="0"/>
+              <w:pBdr>
+                <w:top w:val="nil"/>
+                <w:left w:val="nil"/>
+                <w:bottom w:val="nil"/>
+                <w:right w:val="nil"/>
+                <w:between w:val="nil"/>
+              </w:pBdr>
+              <w:spacing w:line="240" w:lineRule="auto"/>
+            </w:pPr>
+            <w:r>
+              <w:t>Brennan</w:t>
+            </w:r>
+          </w:p>
+          <w:p>
+            <w:pPr>
+              <w:widowControl w:val="0"/>
+              <w:pBdr>
+                <w:top w:val="nil"/>
+                <w:left w:val="nil"/>
+                <w:bottom w:val="nil"/>
+                <w:right w:val="nil"/>
+                <w:between w:val="nil"/>
+              </w:pBdr>
+              <w:spacing w:line="240" w:lineRule="auto"/>
+            </w:pPr>
+            <w:r>
+              <w:t>Frost</w:t>
+            </w:r>
+          </w:p>
+          <w:p>
+            <w:pPr>
+              <w:widowControl w:val="0"/>
+              <w:pBdr>
+                <w:top w:val="nil"/>
+                <w:left w:val="nil"/>
+                <w:bottom w:val="nil"/>
+                <w:right w:val="nil"/>
+                <w:between w:val="nil"/>
+              </w:pBdr>
+              <w:spacing w:line="240" w:lineRule="auto"/>
+            </w:pPr>
+            <w:r>
+              <w:t>Hansen</w:t>
+            </w:r>
+          </w:p>
+          <w:p>
+            <w:pPr>
+              <w:widowControl w:val="0"/>
+              <w:pBdr>
+                <w:top w:val="nil"/>
+                <w:left w:val="nil"/>
+                <w:bottom w:val="nil"/>
+                <w:right w:val="nil"/>
+                <w:between w:val="nil"/>
+              </w:pBdr>
+              <w:spacing w:line="240" w:lineRule="auto"/>
+            </w:pPr>
+            <w:r>
+              <w:t>Hicks</w:t>
+            </w:r>
+          </w:p>
+          <w:p>
+            <w:pPr>
+              <w:widowControl w:val="0"/>
+              <w:pBdr>
+                <w:top w:val="nil"/>
+                <w:left w:val="nil"/>
+                <w:bottom w:val="nil"/>
+                <w:right w:val="nil"/>
+                <w:between w:val="nil"/>
+              </w:pBdr>
+              <w:spacing w:line="240" w:lineRule="auto"/>
+            </w:pPr>
+            <w:r>
+              <w:t>King</w:t>
+            </w:r>
+          </w:p>
+          <w:p>
+            <w:pPr>
+              <w:widowControl w:val="0"/>
+              <w:pBdr>
+                <w:top w:val="nil"/>
+                <w:left w:val="nil"/>
+                <w:bottom w:val="nil"/>
+                <w:right w:val="nil"/>
+                <w:between w:val="nil"/>
+              </w:pBdr>
+              <w:spacing w:line="240" w:lineRule="auto"/>
+            </w:pPr>
+            <w:r>
+              <w:t>Nolan</w:t>
+            </w:r>
+          </w:p>
+          <w:p>
+            <w:pPr>
+              <w:widowControl w:val="0"/>
+              <w:pBdr>
+                <w:top w:val="nil"/>
+                <w:left w:val="nil"/>
+                <w:bottom w:val="nil"/>
+                <w:right w:val="nil"/>
+                <w:between w:val="nil"/>
+              </w:pBdr>
+              <w:spacing w:line="240" w:lineRule="auto"/>
+            </w:pPr>
+            <w:r>
+              <w:t>Schwartz</w:t>
+            </w:r>
+          </w:p>
+          <w:p>
+            <w:pPr>
+              <w:widowControl w:val="0"/>
+              <w:pBdr>
+                <w:top w:val="nil"/>
+                <w:left w:val="nil"/>
+                <w:bottom w:val="nil"/>
+                <w:right w:val="nil"/>
+                <w:between w:val="nil"/>
+              </w:pBdr>
+              <w:spacing w:line="240" w:lineRule="auto"/>
+            </w:pPr>
+            <w:r>
+              <w:t>Stone</w:t>
             </w:r>
           </w:p>
           <w:p>
@@ -9254,26 +9249,8 @@
               <w:spacing w:line="240" w:lineRule="auto"/>
             </w:pPr>
             <w:r>
-              <w:t>Their ordered first names are:</w:t>
-            </w:r>
-          </w:p>
-          <w:p>
-            <w:pPr>
-              <w:widowControl w:val="0"/>
-              <w:pBdr>
-                <w:top w:val="nil"/>
-                <w:left w:val="nil"/>
-                <w:bottom w:val="nil"/>
-                <w:right w:val="nil"/>
-                <w:between w:val="nil"/>
-              </w:pBdr>
-              <w:spacing w:line="240" w:lineRule="auto"/>
-            </w:pPr>
-            <w:proofErr w:type="spellStart"/>
-            <w:r>
-              <w:t>Zahir</w:t>
-            </w:r>
-            <w:proofErr w:type="spellEnd"/>
+              <w:t>Their ordered last names are:</w:t>
+            </w:r>
           </w:p>
           <w:p>
             <w:pPr>
@@ -9289,137 +9266,151 @@
             </w:pPr>
             <w:r>
               <w:lastRenderedPageBreak/>
-              <w:t>Cassandra</w:t>
-            </w:r>
-          </w:p>
-          <w:p>
-            <w:pPr>
-              <w:widowControl w:val="0"/>
-              <w:pBdr>
-                <w:top w:val="nil"/>
-                <w:left w:val="nil"/>
-                <w:bottom w:val="nil"/>
-                <w:right w:val="nil"/>
-                <w:between w:val="nil"/>
-              </w:pBdr>
-              <w:spacing w:line="240" w:lineRule="auto"/>
-            </w:pPr>
-            <w:r>
-              <w:t>Shannon</w:t>
-            </w:r>
-          </w:p>
-          <w:p>
-            <w:pPr>
-              <w:widowControl w:val="0"/>
-              <w:pBdr>
-                <w:top w:val="nil"/>
-                <w:left w:val="nil"/>
-                <w:bottom w:val="nil"/>
-                <w:right w:val="nil"/>
-                <w:between w:val="nil"/>
-              </w:pBdr>
-              <w:spacing w:line="240" w:lineRule="auto"/>
-            </w:pPr>
-            <w:r>
-              <w:t>Demetrius</w:t>
-            </w:r>
-          </w:p>
-          <w:p>
-            <w:pPr>
-              <w:widowControl w:val="0"/>
-              <w:pBdr>
-                <w:top w:val="nil"/>
-                <w:left w:val="nil"/>
-                <w:bottom w:val="nil"/>
-                <w:right w:val="nil"/>
-                <w:between w:val="nil"/>
-              </w:pBdr>
-              <w:spacing w:line="240" w:lineRule="auto"/>
-            </w:pPr>
-            <w:r>
-              <w:t>Raymond</w:t>
-            </w:r>
-          </w:p>
-          <w:p>
-            <w:pPr>
-              <w:widowControl w:val="0"/>
-              <w:pBdr>
-                <w:top w:val="nil"/>
-                <w:left w:val="nil"/>
-                <w:bottom w:val="nil"/>
-                <w:right w:val="nil"/>
-                <w:between w:val="nil"/>
-              </w:pBdr>
-              <w:spacing w:line="240" w:lineRule="auto"/>
-            </w:pPr>
-            <w:r>
-              <w:t>Emerald</w:t>
-            </w:r>
-          </w:p>
-          <w:p>
-            <w:pPr>
-              <w:widowControl w:val="0"/>
-              <w:pBdr>
-                <w:top w:val="nil"/>
-                <w:left w:val="nil"/>
-                <w:bottom w:val="nil"/>
-                <w:right w:val="nil"/>
-                <w:between w:val="nil"/>
-              </w:pBdr>
-              <w:spacing w:line="240" w:lineRule="auto"/>
-            </w:pPr>
-            <w:r>
-              <w:t>Lane</w:t>
-            </w:r>
-          </w:p>
-          <w:p>
-            <w:pPr>
-              <w:widowControl w:val="0"/>
-              <w:pBdr>
-                <w:top w:val="nil"/>
-                <w:left w:val="nil"/>
-                <w:bottom w:val="nil"/>
-                <w:right w:val="nil"/>
-                <w:between w:val="nil"/>
-              </w:pBdr>
-              <w:spacing w:line="240" w:lineRule="auto"/>
-            </w:pPr>
-            <w:r>
-              <w:t>Griffith</w:t>
-            </w:r>
-          </w:p>
-          <w:p>
-            <w:pPr>
-              <w:widowControl w:val="0"/>
-              <w:pBdr>
-                <w:top w:val="nil"/>
-                <w:left w:val="nil"/>
-                <w:bottom w:val="nil"/>
-                <w:right w:val="nil"/>
-                <w:between w:val="nil"/>
-              </w:pBdr>
-              <w:spacing w:line="240" w:lineRule="auto"/>
-            </w:pPr>
-            <w:proofErr w:type="spellStart"/>
-            <w:r>
-              <w:t>Althlea</w:t>
-            </w:r>
-            <w:proofErr w:type="spellEnd"/>
-          </w:p>
-          <w:p>
-            <w:pPr>
-              <w:widowControl w:val="0"/>
-              <w:pBdr>
-                <w:top w:val="nil"/>
-                <w:left w:val="nil"/>
-                <w:bottom w:val="nil"/>
-                <w:right w:val="nil"/>
-                <w:between w:val="nil"/>
-              </w:pBdr>
-              <w:spacing w:line="240" w:lineRule="auto"/>
-            </w:pPr>
-            <w:r>
-              <w:t>Dylan</w:t>
+              <w:t>Austin</w:t>
+            </w:r>
+          </w:p>
+          <w:p>
+            <w:pPr>
+              <w:widowControl w:val="0"/>
+              <w:pBdr>
+                <w:top w:val="nil"/>
+                <w:left w:val="nil"/>
+                <w:bottom w:val="nil"/>
+                <w:right w:val="nil"/>
+                <w:between w:val="nil"/>
+              </w:pBdr>
+              <w:spacing w:line="240" w:lineRule="auto"/>
+            </w:pPr>
+            <w:r>
+              <w:t>Berg</w:t>
+            </w:r>
+          </w:p>
+          <w:p>
+            <w:pPr>
+              <w:widowControl w:val="0"/>
+              <w:pBdr>
+                <w:top w:val="nil"/>
+                <w:left w:val="nil"/>
+                <w:bottom w:val="nil"/>
+                <w:right w:val="nil"/>
+                <w:between w:val="nil"/>
+              </w:pBdr>
+              <w:spacing w:line="240" w:lineRule="auto"/>
+            </w:pPr>
+            <w:r>
+              <w:t>Brennan</w:t>
+            </w:r>
+          </w:p>
+          <w:p>
+            <w:pPr>
+              <w:widowControl w:val="0"/>
+              <w:pBdr>
+                <w:top w:val="nil"/>
+                <w:left w:val="nil"/>
+                <w:bottom w:val="nil"/>
+                <w:right w:val="nil"/>
+                <w:between w:val="nil"/>
+              </w:pBdr>
+              <w:spacing w:line="240" w:lineRule="auto"/>
+            </w:pPr>
+            <w:r>
+              <w:t>Frost</w:t>
+            </w:r>
+          </w:p>
+          <w:p>
+            <w:pPr>
+              <w:widowControl w:val="0"/>
+              <w:pBdr>
+                <w:top w:val="nil"/>
+                <w:left w:val="nil"/>
+                <w:bottom w:val="nil"/>
+                <w:right w:val="nil"/>
+                <w:between w:val="nil"/>
+              </w:pBdr>
+              <w:spacing w:line="240" w:lineRule="auto"/>
+            </w:pPr>
+            <w:r>
+              <w:t>Hansen</w:t>
+            </w:r>
+          </w:p>
+          <w:p>
+            <w:pPr>
+              <w:widowControl w:val="0"/>
+              <w:pBdr>
+                <w:top w:val="nil"/>
+                <w:left w:val="nil"/>
+                <w:bottom w:val="nil"/>
+                <w:right w:val="nil"/>
+                <w:between w:val="nil"/>
+              </w:pBdr>
+              <w:spacing w:line="240" w:lineRule="auto"/>
+            </w:pPr>
+            <w:r>
+              <w:t>Hicks</w:t>
+            </w:r>
+          </w:p>
+          <w:p>
+            <w:pPr>
+              <w:widowControl w:val="0"/>
+              <w:pBdr>
+                <w:top w:val="nil"/>
+                <w:left w:val="nil"/>
+                <w:bottom w:val="nil"/>
+                <w:right w:val="nil"/>
+                <w:between w:val="nil"/>
+              </w:pBdr>
+              <w:spacing w:line="240" w:lineRule="auto"/>
+            </w:pPr>
+            <w:r>
+              <w:t>King</w:t>
+            </w:r>
+          </w:p>
+          <w:p>
+            <w:pPr>
+              <w:widowControl w:val="0"/>
+              <w:pBdr>
+                <w:top w:val="nil"/>
+                <w:left w:val="nil"/>
+                <w:bottom w:val="nil"/>
+                <w:right w:val="nil"/>
+                <w:between w:val="nil"/>
+              </w:pBdr>
+              <w:spacing w:line="240" w:lineRule="auto"/>
+            </w:pPr>
+            <w:r>
+              <w:t>Nolan</w:t>
+            </w:r>
+          </w:p>
+          <w:p>
+            <w:pPr>
+              <w:widowControl w:val="0"/>
+              <w:pBdr>
+                <w:top w:val="nil"/>
+                <w:left w:val="nil"/>
+                <w:bottom w:val="nil"/>
+                <w:right w:val="nil"/>
+                <w:between w:val="nil"/>
+              </w:pBdr>
+              <w:spacing w:line="240" w:lineRule="auto"/>
+            </w:pPr>
+            <w:r>
+              <w:t>Schwartz</w:t>
+            </w:r>
+          </w:p>
+          <w:p>
+            <w:pPr>
+              <w:widowControl w:val="0"/>
+              <w:pBdr>
+                <w:top w:val="nil"/>
+                <w:left w:val="nil"/>
+                <w:bottom w:val="nil"/>
+                <w:right w:val="nil"/>
+                <w:between w:val="nil"/>
+              </w:pBdr>
+              <w:spacing w:line="240" w:lineRule="auto"/>
+            </w:pPr>
+            <w:r>
+              <w:t>Stone</w:t>
             </w:r>
           </w:p>
           <w:p>

</xml_diff>